<commit_message>
Update BIOL3120 Bioinformatics Exercise 1 2021.docx
</commit_message>
<xml_diff>
--- a/BIOL3120/Practicals/Week 9/Bioinformatics Exercise 1 Resources-20220501/BIOL3120 Bioinformatics Exercise 1 2021.docx
+++ b/BIOL3120/Practicals/Week 9/Bioinformatics Exercise 1 Resources-20220501/BIOL3120 Bioinformatics Exercise 1 2021.docx
@@ -1,6 +1,6 @@
 
 <file path=word/document.xml><?xml version="1.0" encoding="utf-8"?>
-<w:document xmlns:wpc="http://schemas.microsoft.com/office/word/2010/wordprocessingCanvas" xmlns:cx="http://schemas.microsoft.com/office/drawing/2014/chartex" xmlns:cx1="http://schemas.microsoft.com/office/drawing/2015/9/8/chartex" xmlns:cx2="http://schemas.microsoft.com/office/drawing/2015/10/21/chartex" xmlns:cx3="http://schemas.microsoft.com/office/drawing/2016/5/9/chartex" xmlns:cx4="http://schemas.microsoft.com/office/drawing/2016/5/10/chartex" xmlns:cx5="http://schemas.microsoft.com/office/drawing/2016/5/11/chartex" xmlns:cx6="http://schemas.microsoft.com/office/drawing/2016/5/12/chartex" xmlns:cx7="http://schemas.microsoft.com/office/drawing/2016/5/13/chartex" xmlns:cx8="http://schemas.microsoft.com/office/drawing/2016/5/14/chartex" xmlns:mc="http://schemas.openxmlformats.org/markup-compatibility/2006" xmlns:aink="http://schemas.microsoft.com/office/drawing/2016/ink" xmlns:am3d="http://schemas.microsoft.com/office/drawing/2017/model3d" xmlns:o="urn:schemas-microsoft-com:office:office" xmlns:r="http://schemas.openxmlformats.org/officeDocument/2006/relationships" xmlns:m="http://schemas.openxmlformats.org/officeDocument/2006/math" xmlns:v="urn:schemas-microsoft-com:vml" xmlns:wp14="http://schemas.microsoft.com/office/word/2010/wordprocessingDrawing" xmlns:wp="http://schemas.openxmlformats.org/drawingml/2006/wordprocessingDrawing" xmlns:w10="urn:schemas-microsoft-com:office:word" xmlns:w="http://schemas.openxmlformats.org/wordprocessingml/2006/main" xmlns:w14="http://schemas.microsoft.com/office/word/2010/wordml" xmlns:w15="http://schemas.microsoft.com/office/word/2012/wordml" xmlns:w16cex="http://schemas.microsoft.com/office/word/2018/wordml/cex" xmlns:w16cid="http://schemas.microsoft.com/office/word/2016/wordml/cid" xmlns:w16="http://schemas.microsoft.com/office/word/2018/wordml" xmlns:w16sdtdh="http://schemas.microsoft.com/office/word/2020/wordml/sdtdatahash" xmlns:w16se="http://schemas.microsoft.com/office/word/2015/wordml/symex" xmlns:wpg="http://schemas.microsoft.com/office/word/2010/wordprocessingGroup" xmlns:wpi="http://schemas.microsoft.com/office/word/2010/wordprocessingInk" xmlns:wne="http://schemas.microsoft.com/office/word/2006/wordml" xmlns:wps="http://schemas.microsoft.com/office/word/2010/wordprocessingShape" mc:Ignorable="w14 w15 w16se w16cid w16 w16cex w16sdtdh wp14">
+<w:document xmlns:wpc="http://schemas.microsoft.com/office/word/2010/wordprocessingCanvas" xmlns:cx="http://schemas.microsoft.com/office/drawing/2014/chartex" xmlns:cx1="http://schemas.microsoft.com/office/drawing/2015/9/8/chartex" xmlns:cx2="http://schemas.microsoft.com/office/drawing/2015/10/21/chartex" xmlns:cx3="http://schemas.microsoft.com/office/drawing/2016/5/9/chartex" xmlns:cx4="http://schemas.microsoft.com/office/drawing/2016/5/10/chartex" xmlns:cx5="http://schemas.microsoft.com/office/drawing/2016/5/11/chartex" xmlns:cx6="http://schemas.microsoft.com/office/drawing/2016/5/12/chartex" xmlns:cx7="http://schemas.microsoft.com/office/drawing/2016/5/13/chartex" xmlns:cx8="http://schemas.microsoft.com/office/drawing/2016/5/14/chartex" xmlns:mc="http://schemas.openxmlformats.org/markup-compatibility/2006" xmlns:aink="http://schemas.microsoft.com/office/drawing/2016/ink" xmlns:am3d="http://schemas.microsoft.com/office/drawing/2017/model3d" xmlns:o="urn:schemas-microsoft-com:office:office" xmlns:oel="http://schemas.microsoft.com/office/2019/extlst" xmlns:r="http://schemas.openxmlformats.org/officeDocument/2006/relationships" xmlns:m="http://schemas.openxmlformats.org/officeDocument/2006/math" xmlns:v="urn:schemas-microsoft-com:vml" xmlns:wp14="http://schemas.microsoft.com/office/word/2010/wordprocessingDrawing" xmlns:wp="http://schemas.openxmlformats.org/drawingml/2006/wordprocessingDrawing" xmlns:w10="urn:schemas-microsoft-com:office:word" xmlns:w="http://schemas.openxmlformats.org/wordprocessingml/2006/main" xmlns:w14="http://schemas.microsoft.com/office/word/2010/wordml" xmlns:w15="http://schemas.microsoft.com/office/word/2012/wordml" xmlns:w16cex="http://schemas.microsoft.com/office/word/2018/wordml/cex" xmlns:w16cid="http://schemas.microsoft.com/office/word/2016/wordml/cid" xmlns:w16="http://schemas.microsoft.com/office/word/2018/wordml" xmlns:w16sdtdh="http://schemas.microsoft.com/office/word/2020/wordml/sdtdatahash" xmlns:w16se="http://schemas.microsoft.com/office/word/2015/wordml/symex" xmlns:wpg="http://schemas.microsoft.com/office/word/2010/wordprocessingGroup" xmlns:wpi="http://schemas.microsoft.com/office/word/2010/wordprocessingInk" xmlns:wne="http://schemas.microsoft.com/office/word/2006/wordml" xmlns:wps="http://schemas.microsoft.com/office/word/2010/wordprocessingShape" mc:Ignorable="w14 w15 w16se w16cid w16 w16cex w16sdtdh wp14">
   <w:body>
     <w:p>
       <w:pPr>
@@ -1669,36 +1669,16 @@
           <w:szCs w:val="22"/>
           <w:lang w:val="en-AU"/>
         </w:rPr>
-        <w:t xml:space="preserve">37 is the only option for some genes - this is ok </w:t>
-      </w:r>
-      <w:proofErr w:type="gramStart"/>
-      <w:r>
-        <w:rPr>
-          <w:rFonts w:ascii="Helvetica Neue" w:hAnsi="Helvetica Neue"/>
-          <w:sz w:val="22"/>
-          <w:szCs w:val="22"/>
-          <w:lang w:val="en-AU"/>
-        </w:rPr>
-        <w:t>too</w:t>
-      </w:r>
-      <w:r>
-        <w:rPr>
-          <w:rFonts w:ascii="Helvetica Neue" w:hAnsi="Helvetica Neue"/>
-          <w:sz w:val="22"/>
-          <w:szCs w:val="22"/>
-          <w:lang w:val="en-AU"/>
-        </w:rPr>
-        <w:t>, but</w:t>
-      </w:r>
-      <w:proofErr w:type="gramEnd"/>
-      <w:r>
-        <w:rPr>
-          <w:rFonts w:ascii="Helvetica Neue" w:hAnsi="Helvetica Neue"/>
-          <w:sz w:val="22"/>
-          <w:szCs w:val="22"/>
-          <w:lang w:val="en-AU"/>
-        </w:rPr>
-        <w:t xml:space="preserve"> use 38 where it is available</w:t>
+        <w:t>37 is the only option for some genes - this is ok too</w:t>
+      </w:r>
+      <w:r>
+        <w:rPr>
+          <w:rFonts w:ascii="Helvetica Neue" w:hAnsi="Helvetica Neue"/>
+          <w:sz w:val="22"/>
+          <w:szCs w:val="22"/>
+          <w:lang w:val="en-AU"/>
+        </w:rPr>
+        <w:t>, but use 38 where it is available</w:t>
       </w:r>
       <w:r>
         <w:rPr>
@@ -2647,6 +2627,34 @@
     </w:p>
     <w:p>
       <w:pPr>
+        <w:pStyle w:val="ListParagraph"/>
+        <w:widowControl w:val="0"/>
+        <w:numPr>
+          <w:ilvl w:val="1"/>
+          <w:numId w:val="10"/>
+        </w:numPr>
+        <w:jc w:val="both"/>
+        <w:rPr>
+          <w:rFonts w:ascii="Helvetica Neue" w:hAnsi="Helvetica Neue"/>
+          <w:color w:val="4472C4" w:themeColor="accent1"/>
+          <w:sz w:val="22"/>
+          <w:szCs w:val="22"/>
+          <w:lang w:val="en-AU"/>
+        </w:rPr>
+      </w:pPr>
+      <w:r>
+        <w:rPr>
+          <w:rFonts w:ascii="Helvetica Neue" w:hAnsi="Helvetica Neue"/>
+          <w:color w:val="4472C4" w:themeColor="accent1"/>
+          <w:sz w:val="22"/>
+          <w:szCs w:val="22"/>
+          <w:lang w:val="en-AU"/>
+        </w:rPr>
+        <w:t>81189 bp</w:t>
+      </w:r>
+    </w:p>
+    <w:p>
+      <w:pPr>
         <w:widowControl w:val="0"/>
         <w:jc w:val="both"/>
         <w:rPr>
@@ -2709,6 +2717,34 @@
     </w:p>
     <w:p>
       <w:pPr>
+        <w:pStyle w:val="ListParagraph"/>
+        <w:widowControl w:val="0"/>
+        <w:numPr>
+          <w:ilvl w:val="1"/>
+          <w:numId w:val="10"/>
+        </w:numPr>
+        <w:jc w:val="both"/>
+        <w:rPr>
+          <w:rFonts w:ascii="Helvetica Neue" w:hAnsi="Helvetica Neue"/>
+          <w:color w:val="4472C4" w:themeColor="accent1"/>
+          <w:sz w:val="22"/>
+          <w:szCs w:val="22"/>
+          <w:lang w:val="en-AU"/>
+        </w:rPr>
+      </w:pPr>
+      <w:r>
+        <w:rPr>
+          <w:rFonts w:ascii="Helvetica Neue" w:hAnsi="Helvetica Neue"/>
+          <w:color w:val="4472C4" w:themeColor="accent1"/>
+          <w:sz w:val="22"/>
+          <w:szCs w:val="22"/>
+          <w:lang w:val="en-AU"/>
+        </w:rPr>
+        <w:t>24</w:t>
+      </w:r>
+    </w:p>
+    <w:p>
+      <w:pPr>
         <w:widowControl w:val="0"/>
         <w:jc w:val="both"/>
         <w:rPr>
@@ -2761,6 +2797,34 @@
     </w:p>
     <w:p>
       <w:pPr>
+        <w:pStyle w:val="ListParagraph"/>
+        <w:widowControl w:val="0"/>
+        <w:numPr>
+          <w:ilvl w:val="1"/>
+          <w:numId w:val="10"/>
+        </w:numPr>
+        <w:jc w:val="both"/>
+        <w:rPr>
+          <w:rFonts w:ascii="Helvetica Neue" w:hAnsi="Helvetica Neue"/>
+          <w:color w:val="4472C4" w:themeColor="accent1"/>
+          <w:sz w:val="22"/>
+          <w:szCs w:val="22"/>
+          <w:lang w:val="en-AU"/>
+        </w:rPr>
+      </w:pPr>
+      <w:r>
+        <w:rPr>
+          <w:rFonts w:ascii="Helvetica Neue" w:hAnsi="Helvetica Neue"/>
+          <w:color w:val="4472C4" w:themeColor="accent1"/>
+          <w:sz w:val="22"/>
+          <w:szCs w:val="22"/>
+          <w:lang w:val="en-AU"/>
+        </w:rPr>
+        <w:t xml:space="preserve">Introns </w:t>
+      </w:r>
+    </w:p>
+    <w:p>
+      <w:pPr>
         <w:widowControl w:val="0"/>
         <w:jc w:val="both"/>
         <w:rPr>
@@ -2833,6 +2897,34 @@
     </w:p>
     <w:p>
       <w:pPr>
+        <w:pStyle w:val="ListParagraph"/>
+        <w:widowControl w:val="0"/>
+        <w:numPr>
+          <w:ilvl w:val="1"/>
+          <w:numId w:val="10"/>
+        </w:numPr>
+        <w:jc w:val="both"/>
+        <w:rPr>
+          <w:rFonts w:ascii="Helvetica Neue" w:hAnsi="Helvetica Neue"/>
+          <w:color w:val="4472C4" w:themeColor="accent1"/>
+          <w:sz w:val="22"/>
+          <w:szCs w:val="22"/>
+          <w:lang w:val="en-AU"/>
+        </w:rPr>
+      </w:pPr>
+      <w:r>
+        <w:rPr>
+          <w:rFonts w:ascii="Helvetica Neue" w:hAnsi="Helvetica Neue"/>
+          <w:color w:val="4472C4" w:themeColor="accent1"/>
+          <w:sz w:val="22"/>
+          <w:szCs w:val="22"/>
+          <w:lang w:val="en-AU"/>
+        </w:rPr>
+        <w:t>Promoter</w:t>
+      </w:r>
+    </w:p>
+    <w:p>
+      <w:pPr>
         <w:widowControl w:val="0"/>
         <w:jc w:val="both"/>
         <w:rPr>
@@ -2936,35 +3028,15 @@
           <w:sz w:val="22"/>
           <w:szCs w:val="22"/>
         </w:rPr>
-        <w:t xml:space="preserve">this time tick the ‘import cDNA’ </w:t>
-      </w:r>
-      <w:proofErr w:type="gramStart"/>
-      <w:r>
-        <w:rPr>
-          <w:rFonts w:ascii="Helvetica Neue" w:hAnsi="Helvetica Neue"/>
-          <w:b/>
-          <w:bCs/>
-          <w:sz w:val="22"/>
-          <w:szCs w:val="22"/>
-        </w:rPr>
-        <w:t>option</w:t>
-      </w:r>
-      <w:r>
-        <w:rPr>
-          <w:rFonts w:ascii="Helvetica Neue" w:hAnsi="Helvetica Neue"/>
-          <w:sz w:val="22"/>
-          <w:szCs w:val="22"/>
-        </w:rPr>
-        <w:t>, and</w:t>
-      </w:r>
-      <w:proofErr w:type="gramEnd"/>
-      <w:r>
-        <w:rPr>
-          <w:rFonts w:ascii="Helvetica Neue" w:hAnsi="Helvetica Neue"/>
-          <w:sz w:val="22"/>
-          <w:szCs w:val="22"/>
-        </w:rPr>
-        <w:t xml:space="preserve"> name the sequence as ‘BRCA1 transcript’.</w:t>
+        <w:t>this time tick the ‘import cDNA’ option</w:t>
+      </w:r>
+      <w:r>
+        <w:rPr>
+          <w:rFonts w:ascii="Helvetica Neue" w:hAnsi="Helvetica Neue"/>
+          <w:sz w:val="22"/>
+          <w:szCs w:val="22"/>
+        </w:rPr>
+        <w:t>, and name the sequence as ‘BRCA1 transcript’.</w:t>
       </w:r>
       <w:r>
         <w:rPr>
@@ -2980,25 +3052,7 @@
           <w:sz w:val="22"/>
           <w:szCs w:val="22"/>
         </w:rPr>
-        <w:t xml:space="preserve">Leave the ‘transcript’ choice as it </w:t>
-      </w:r>
-      <w:proofErr w:type="gramStart"/>
-      <w:r>
-        <w:rPr>
-          <w:rFonts w:ascii="Helvetica Neue" w:hAnsi="Helvetica Neue"/>
-          <w:sz w:val="22"/>
-          <w:szCs w:val="22"/>
-        </w:rPr>
-        <w:t>is, but</w:t>
-      </w:r>
-      <w:proofErr w:type="gramEnd"/>
-      <w:r>
-        <w:rPr>
-          <w:rFonts w:ascii="Helvetica Neue" w:hAnsi="Helvetica Neue"/>
-          <w:sz w:val="22"/>
-          <w:szCs w:val="22"/>
-        </w:rPr>
-        <w:t xml:space="preserve"> note that there are a range of transcripts you can choose from. </w:t>
+        <w:t xml:space="preserve">Leave the ‘transcript’ choice as it is, but note that there are a range of transcripts you can choose from. </w:t>
       </w:r>
       <w:r>
         <w:rPr>
@@ -3241,6 +3295,62 @@
     </w:p>
     <w:p>
       <w:pPr>
+        <w:pStyle w:val="ListParagraph"/>
+        <w:widowControl w:val="0"/>
+        <w:numPr>
+          <w:ilvl w:val="1"/>
+          <w:numId w:val="11"/>
+        </w:numPr>
+        <w:jc w:val="both"/>
+        <w:rPr>
+          <w:rFonts w:ascii="Helvetica Neue" w:hAnsi="Helvetica Neue"/>
+          <w:color w:val="4472C4" w:themeColor="accent1"/>
+          <w:sz w:val="22"/>
+          <w:szCs w:val="22"/>
+          <w:lang w:val="en-AU"/>
+        </w:rPr>
+      </w:pPr>
+      <w:r>
+        <w:rPr>
+          <w:rFonts w:ascii="Helvetica Neue" w:hAnsi="Helvetica Neue"/>
+          <w:color w:val="4472C4" w:themeColor="accent1"/>
+          <w:sz w:val="22"/>
+          <w:szCs w:val="22"/>
+          <w:lang w:val="en-AU"/>
+        </w:rPr>
+        <w:t>Number of basepairs and exons are different</w:t>
+      </w:r>
+    </w:p>
+    <w:p>
+      <w:pPr>
+        <w:pStyle w:val="ListParagraph"/>
+        <w:widowControl w:val="0"/>
+        <w:numPr>
+          <w:ilvl w:val="1"/>
+          <w:numId w:val="11"/>
+        </w:numPr>
+        <w:jc w:val="both"/>
+        <w:rPr>
+          <w:rFonts w:ascii="Helvetica Neue" w:hAnsi="Helvetica Neue"/>
+          <w:color w:val="4472C4" w:themeColor="accent1"/>
+          <w:sz w:val="22"/>
+          <w:szCs w:val="22"/>
+          <w:lang w:val="en-AU"/>
+        </w:rPr>
+      </w:pPr>
+      <w:r>
+        <w:rPr>
+          <w:rFonts w:ascii="Helvetica Neue" w:hAnsi="Helvetica Neue"/>
+          <w:color w:val="4472C4" w:themeColor="accent1"/>
+          <w:sz w:val="22"/>
+          <w:szCs w:val="22"/>
+          <w:lang w:val="en-AU"/>
+        </w:rPr>
+        <w:t xml:space="preserve">Different splicing variants </w:t>
+      </w:r>
+    </w:p>
+    <w:p>
+      <w:pPr>
         <w:widowControl w:val="0"/>
         <w:jc w:val="both"/>
         <w:rPr>
@@ -3303,6 +3413,72 @@
     </w:p>
     <w:p>
       <w:pPr>
+        <w:pStyle w:val="ListParagraph"/>
+        <w:widowControl w:val="0"/>
+        <w:numPr>
+          <w:ilvl w:val="1"/>
+          <w:numId w:val="11"/>
+        </w:numPr>
+        <w:jc w:val="both"/>
+        <w:rPr>
+          <w:rFonts w:ascii="Helvetica Neue" w:hAnsi="Helvetica Neue"/>
+          <w:color w:val="4472C4" w:themeColor="accent1"/>
+          <w:sz w:val="22"/>
+          <w:szCs w:val="22"/>
+          <w:lang w:val="en-AU"/>
+        </w:rPr>
+      </w:pPr>
+      <w:r>
+        <w:rPr>
+          <w:rFonts w:ascii="Helvetica Neue" w:hAnsi="Helvetica Neue"/>
+          <w:color w:val="4472C4" w:themeColor="accent1"/>
+          <w:sz w:val="22"/>
+          <w:szCs w:val="22"/>
+          <w:lang w:val="en-AU"/>
+        </w:rPr>
+        <w:t>Transcript 028 has 375 bp</w:t>
+      </w:r>
+    </w:p>
+    <w:p>
+      <w:pPr>
+        <w:pStyle w:val="ListParagraph"/>
+        <w:widowControl w:val="0"/>
+        <w:numPr>
+          <w:ilvl w:val="1"/>
+          <w:numId w:val="11"/>
+        </w:numPr>
+        <w:jc w:val="both"/>
+        <w:rPr>
+          <w:rFonts w:ascii="Helvetica Neue" w:hAnsi="Helvetica Neue"/>
+          <w:color w:val="4472C4" w:themeColor="accent1"/>
+          <w:sz w:val="22"/>
+          <w:szCs w:val="22"/>
+          <w:lang w:val="en-AU"/>
+        </w:rPr>
+      </w:pPr>
+      <w:r>
+        <w:rPr>
+          <w:rFonts w:ascii="Helvetica Neue" w:hAnsi="Helvetica Neue"/>
+          <w:color w:val="4472C4" w:themeColor="accent1"/>
+          <w:sz w:val="22"/>
+          <w:szCs w:val="22"/>
+          <w:lang w:val="en-AU"/>
+        </w:rPr>
+        <w:t xml:space="preserve">Transcript </w:t>
+      </w:r>
+      <w:r>
+        <w:rPr>
+          <w:rFonts w:ascii="Helvetica Neue" w:hAnsi="Helvetica Neue"/>
+          <w:color w:val="4472C4" w:themeColor="accent1"/>
+          <w:sz w:val="22"/>
+          <w:szCs w:val="22"/>
+          <w:lang w:val="en-AU"/>
+        </w:rPr>
+        <w:t>005 (default) has 5936 bp</w:t>
+      </w:r>
+    </w:p>
+    <w:p>
+      <w:pPr>
         <w:widowControl w:val="0"/>
         <w:jc w:val="both"/>
         <w:rPr>
@@ -3355,6 +3531,34 @@
     </w:p>
     <w:p>
       <w:pPr>
+        <w:pStyle w:val="ListParagraph"/>
+        <w:widowControl w:val="0"/>
+        <w:numPr>
+          <w:ilvl w:val="1"/>
+          <w:numId w:val="11"/>
+        </w:numPr>
+        <w:jc w:val="both"/>
+        <w:rPr>
+          <w:rFonts w:ascii="Helvetica Neue" w:hAnsi="Helvetica Neue"/>
+          <w:color w:val="4472C4" w:themeColor="accent1"/>
+          <w:sz w:val="22"/>
+          <w:szCs w:val="22"/>
+          <w:lang w:val="en-AU"/>
+        </w:rPr>
+      </w:pPr>
+      <w:r>
+        <w:rPr>
+          <w:rFonts w:ascii="Helvetica Neue" w:hAnsi="Helvetica Neue"/>
+          <w:color w:val="4472C4" w:themeColor="accent1"/>
+          <w:sz w:val="22"/>
+          <w:szCs w:val="22"/>
+          <w:lang w:val="en-AU"/>
+        </w:rPr>
+        <w:t xml:space="preserve">Introns </w:t>
+      </w:r>
+    </w:p>
+    <w:p>
+      <w:pPr>
         <w:widowControl w:val="0"/>
         <w:jc w:val="both"/>
         <w:rPr>
@@ -3407,6 +3611,34 @@
     </w:p>
     <w:p>
       <w:pPr>
+        <w:pStyle w:val="ListParagraph"/>
+        <w:widowControl w:val="0"/>
+        <w:numPr>
+          <w:ilvl w:val="1"/>
+          <w:numId w:val="11"/>
+        </w:numPr>
+        <w:jc w:val="both"/>
+        <w:rPr>
+          <w:rFonts w:ascii="Helvetica Neue" w:hAnsi="Helvetica Neue"/>
+          <w:color w:val="4472C4" w:themeColor="accent1"/>
+          <w:sz w:val="22"/>
+          <w:szCs w:val="22"/>
+          <w:lang w:val="en-AU"/>
+        </w:rPr>
+      </w:pPr>
+      <w:r>
+        <w:rPr>
+          <w:rFonts w:ascii="Helvetica Neue" w:hAnsi="Helvetica Neue"/>
+          <w:color w:val="4472C4" w:themeColor="accent1"/>
+          <w:sz w:val="22"/>
+          <w:szCs w:val="22"/>
+          <w:lang w:val="en-AU"/>
+        </w:rPr>
+        <w:t>Exon 10 – 3426 bp</w:t>
+      </w:r>
+    </w:p>
+    <w:p>
+      <w:pPr>
         <w:widowControl w:val="0"/>
         <w:jc w:val="both"/>
         <w:rPr>
@@ -3479,6 +3711,34 @@
     </w:p>
     <w:p>
       <w:pPr>
+        <w:pStyle w:val="ListParagraph"/>
+        <w:widowControl w:val="0"/>
+        <w:numPr>
+          <w:ilvl w:val="1"/>
+          <w:numId w:val="11"/>
+        </w:numPr>
+        <w:jc w:val="both"/>
+        <w:rPr>
+          <w:rFonts w:ascii="Helvetica Neue" w:hAnsi="Helvetica Neue"/>
+          <w:color w:val="4472C4" w:themeColor="accent1"/>
+          <w:sz w:val="22"/>
+          <w:szCs w:val="22"/>
+          <w:lang w:val="en-AU"/>
+        </w:rPr>
+      </w:pPr>
+      <w:r>
+        <w:rPr>
+          <w:rFonts w:ascii="Helvetica Neue" w:hAnsi="Helvetica Neue"/>
+          <w:color w:val="4472C4" w:themeColor="accent1"/>
+          <w:sz w:val="22"/>
+          <w:szCs w:val="22"/>
+          <w:lang w:val="en-AU"/>
+        </w:rPr>
+        <w:t>233</w:t>
+      </w:r>
+    </w:p>
+    <w:p>
+      <w:pPr>
         <w:widowControl w:val="0"/>
         <w:jc w:val="both"/>
         <w:rPr>
@@ -3526,7 +3786,36 @@
           <w:szCs w:val="22"/>
           <w:lang w:val="en-AU"/>
         </w:rPr>
+        <w:lastRenderedPageBreak/>
         <w:t>What is the first codon and amino acid of the protein made from this transcript? What is this codon referred to as?</w:t>
+      </w:r>
+    </w:p>
+    <w:p>
+      <w:pPr>
+        <w:pStyle w:val="ListParagraph"/>
+        <w:widowControl w:val="0"/>
+        <w:numPr>
+          <w:ilvl w:val="1"/>
+          <w:numId w:val="11"/>
+        </w:numPr>
+        <w:jc w:val="both"/>
+        <w:rPr>
+          <w:rFonts w:ascii="Helvetica Neue" w:hAnsi="Helvetica Neue"/>
+          <w:color w:val="4472C4" w:themeColor="accent1"/>
+          <w:sz w:val="22"/>
+          <w:szCs w:val="22"/>
+          <w:lang w:val="en-AU"/>
+        </w:rPr>
+      </w:pPr>
+      <w:r>
+        <w:rPr>
+          <w:rFonts w:ascii="Helvetica Neue" w:hAnsi="Helvetica Neue"/>
+          <w:color w:val="4472C4" w:themeColor="accent1"/>
+          <w:sz w:val="22"/>
+          <w:szCs w:val="22"/>
+          <w:lang w:val="en-AU"/>
+        </w:rPr>
+        <w:t>AUG – Methionine – start codon</w:t>
       </w:r>
     </w:p>
     <w:p>
@@ -3663,6 +3952,44 @@
     </w:p>
     <w:p>
       <w:pPr>
+        <w:pStyle w:val="ListParagraph"/>
+        <w:widowControl w:val="0"/>
+        <w:numPr>
+          <w:ilvl w:val="1"/>
+          <w:numId w:val="11"/>
+        </w:numPr>
+        <w:jc w:val="both"/>
+        <w:rPr>
+          <w:rFonts w:ascii="Helvetica Neue" w:hAnsi="Helvetica Neue"/>
+          <w:color w:val="4472C4" w:themeColor="accent1"/>
+          <w:sz w:val="22"/>
+          <w:szCs w:val="22"/>
+          <w:lang w:val="en-AU"/>
+        </w:rPr>
+      </w:pPr>
+      <w:r>
+        <w:rPr>
+          <w:rFonts w:ascii="Helvetica Neue" w:hAnsi="Helvetica Neue"/>
+          <w:color w:val="4472C4" w:themeColor="accent1"/>
+          <w:sz w:val="22"/>
+          <w:szCs w:val="22"/>
+          <w:lang w:val="en-AU"/>
+        </w:rPr>
+        <w:t>188</w:t>
+      </w:r>
+      <w:r>
+        <w:rPr>
+          <w:rFonts w:ascii="Helvetica Neue" w:hAnsi="Helvetica Neue"/>
+          <w:color w:val="4472C4" w:themeColor="accent1"/>
+          <w:sz w:val="22"/>
+          <w:szCs w:val="22"/>
+          <w:lang w:val="en-AU"/>
+        </w:rPr>
+        <w:t>4</w:t>
+      </w:r>
+    </w:p>
+    <w:p>
+      <w:pPr>
         <w:widowControl w:val="0"/>
         <w:jc w:val="both"/>
         <w:rPr>
@@ -3721,6 +4048,34 @@
           <w:lang w:val="en-AU"/>
         </w:rPr>
         <w:t>88 of this protein product?</w:t>
+      </w:r>
+    </w:p>
+    <w:p>
+      <w:pPr>
+        <w:pStyle w:val="ListParagraph"/>
+        <w:widowControl w:val="0"/>
+        <w:numPr>
+          <w:ilvl w:val="1"/>
+          <w:numId w:val="11"/>
+        </w:numPr>
+        <w:jc w:val="both"/>
+        <w:rPr>
+          <w:rFonts w:ascii="Helvetica Neue" w:hAnsi="Helvetica Neue"/>
+          <w:color w:val="4472C4" w:themeColor="accent1"/>
+          <w:sz w:val="22"/>
+          <w:szCs w:val="22"/>
+          <w:lang w:val="en-AU"/>
+        </w:rPr>
+      </w:pPr>
+      <w:r>
+        <w:rPr>
+          <w:rFonts w:ascii="Helvetica Neue" w:hAnsi="Helvetica Neue"/>
+          <w:color w:val="4472C4" w:themeColor="accent1"/>
+          <w:sz w:val="22"/>
+          <w:szCs w:val="22"/>
+          <w:lang w:val="en-AU"/>
+        </w:rPr>
+        <w:t xml:space="preserve">Lysine </w:t>
       </w:r>
     </w:p>
     <w:p>
@@ -4293,33 +4648,7 @@
           <w:sz w:val="22"/>
           <w:szCs w:val="22"/>
         </w:rPr>
-        <w:t xml:space="preserve">s </w:t>
-      </w:r>
-      <w:proofErr w:type="gramStart"/>
-      <w:r>
-        <w:rPr>
-          <w:rFonts w:ascii="Helvetica Neue" w:hAnsi="Helvetica Neue"/>
-          <w:b/>
-          <w:bCs/>
-          <w:i/>
-          <w:iCs/>
-          <w:sz w:val="22"/>
-          <w:szCs w:val="22"/>
-        </w:rPr>
-        <w:t>off of</w:t>
-      </w:r>
-      <w:proofErr w:type="gramEnd"/>
-      <w:r>
-        <w:rPr>
-          <w:rFonts w:ascii="Helvetica Neue" w:hAnsi="Helvetica Neue"/>
-          <w:b/>
-          <w:bCs/>
-          <w:i/>
-          <w:iCs/>
-          <w:sz w:val="22"/>
-          <w:szCs w:val="22"/>
-        </w:rPr>
-        <w:t xml:space="preserve"> the CDS,</w:t>
+        <w:t>s off of the CDS,</w:t>
       </w:r>
       <w:r>
         <w:rPr>
@@ -4657,45 +4986,25 @@
           <w:szCs w:val="22"/>
           <w:lang w:val="en-AU"/>
         </w:rPr>
+        <w:t xml:space="preserve"> (</w:t>
+      </w:r>
+      <w:r>
+        <w:rPr>
+          <w:rFonts w:ascii="Helvetica Neue" w:hAnsi="Helvetica Neue"/>
+          <w:sz w:val="22"/>
+          <w:szCs w:val="22"/>
+          <w:lang w:val="en-AU"/>
+        </w:rPr>
         <w:t xml:space="preserve"> </w:t>
       </w:r>
-      <w:proofErr w:type="gramStart"/>
-      <w:r>
-        <w:rPr>
-          <w:rFonts w:ascii="Helvetica Neue" w:hAnsi="Helvetica Neue"/>
-          <w:sz w:val="22"/>
-          <w:szCs w:val="22"/>
-          <w:lang w:val="en-AU"/>
-        </w:rPr>
-        <w:t>(</w:t>
-      </w:r>
-      <w:r>
-        <w:rPr>
-          <w:rFonts w:ascii="Helvetica Neue" w:hAnsi="Helvetica Neue"/>
-          <w:sz w:val="22"/>
-          <w:szCs w:val="22"/>
-          <w:lang w:val="en-AU"/>
-        </w:rPr>
-        <w:t xml:space="preserve"> </w:t>
-      </w:r>
-      <w:r>
-        <w:rPr>
-          <w:rFonts w:ascii="Helvetica Neue" w:hAnsi="Helvetica Neue"/>
-          <w:sz w:val="22"/>
-          <w:szCs w:val="22"/>
-          <w:lang w:val="en-AU"/>
-        </w:rPr>
-        <w:t>)</w:t>
-      </w:r>
-      <w:proofErr w:type="gramEnd"/>
-      <w:r>
-        <w:rPr>
-          <w:rFonts w:ascii="Helvetica Neue" w:hAnsi="Helvetica Neue"/>
-          <w:sz w:val="22"/>
-          <w:szCs w:val="22"/>
-          <w:lang w:val="en-AU"/>
-        </w:rPr>
-        <w:t xml:space="preserve"> </w:t>
+      <w:r>
+        <w:rPr>
+          <w:rFonts w:ascii="Helvetica Neue" w:hAnsi="Helvetica Neue"/>
+          <w:sz w:val="22"/>
+          <w:szCs w:val="22"/>
+          <w:lang w:val="en-AU"/>
+        </w:rPr>
+        <w:t xml:space="preserve">) </w:t>
       </w:r>
       <w:r>
         <w:rPr>
@@ -4798,36 +5107,26 @@
           <w:szCs w:val="22"/>
           <w:lang w:val="en-AU"/>
         </w:rPr>
-        <w:t>Click ‘Choose file(s)</w:t>
-      </w:r>
-      <w:proofErr w:type="gramStart"/>
-      <w:r>
-        <w:rPr>
-          <w:rFonts w:ascii="Helvetica Neue" w:hAnsi="Helvetica Neue"/>
-          <w:sz w:val="22"/>
-          <w:szCs w:val="22"/>
-          <w:lang w:val="en-AU"/>
-        </w:rPr>
-        <w:t xml:space="preserve">’, </w:t>
-      </w:r>
-      <w:r>
-        <w:rPr>
-          <w:rFonts w:ascii="Helvetica Neue" w:hAnsi="Helvetica Neue"/>
-          <w:sz w:val="22"/>
-          <w:szCs w:val="22"/>
-          <w:lang w:val="en-AU"/>
-        </w:rPr>
-        <w:t>and</w:t>
-      </w:r>
-      <w:proofErr w:type="gramEnd"/>
-      <w:r>
-        <w:rPr>
-          <w:rFonts w:ascii="Helvetica Neue" w:hAnsi="Helvetica Neue"/>
-          <w:sz w:val="22"/>
-          <w:szCs w:val="22"/>
-          <w:lang w:val="en-AU"/>
-        </w:rPr>
-        <w:t xml:space="preserve"> find the BRCA1 patient files you saved onto your computer. Highlight this file and click open.</w:t>
+        <w:t xml:space="preserve">Click ‘Choose file(s)’, </w:t>
+      </w:r>
+      <w:r>
+        <w:rPr>
+          <w:rFonts w:ascii="Helvetica Neue" w:hAnsi="Helvetica Neue"/>
+          <w:sz w:val="22"/>
+          <w:szCs w:val="22"/>
+          <w:lang w:val="en-AU"/>
+        </w:rPr>
+        <w:t xml:space="preserve">and find the BRCA1 patient files you saved onto your computer. Highlight this file </w:t>
+      </w:r>
+      <w:r>
+        <w:rPr>
+          <w:rFonts w:ascii="Helvetica Neue" w:hAnsi="Helvetica Neue"/>
+          <w:sz w:val="22"/>
+          <w:szCs w:val="22"/>
+          <w:lang w:val="en-AU"/>
+        </w:rPr>
+        <w:lastRenderedPageBreak/>
+        <w:t>and click open.</w:t>
       </w:r>
     </w:p>
     <w:p>
@@ -5160,17 +5459,7 @@
           <w:szCs w:val="22"/>
           <w:lang w:val="en-AU"/>
         </w:rPr>
-        <w:t xml:space="preserve"> This will jump </w:t>
-      </w:r>
-      <w:r>
-        <w:rPr>
-          <w:rFonts w:ascii="Helvetica Neue" w:hAnsi="Helvetica Neue"/>
-          <w:sz w:val="22"/>
-          <w:szCs w:val="22"/>
-          <w:lang w:val="en-AU"/>
-        </w:rPr>
-        <w:lastRenderedPageBreak/>
-        <w:t xml:space="preserve">to </w:t>
+        <w:t xml:space="preserve"> This will jump to </w:t>
       </w:r>
       <w:r>
         <w:rPr>
@@ -5356,25 +5645,14 @@
         </w:rPr>
         <w:t xml:space="preserve">, when the reference sequence has an A at this point. </w:t>
       </w:r>
-      <w:proofErr w:type="gramStart"/>
-      <w:r>
-        <w:rPr>
-          <w:rFonts w:ascii="Helvetica Neue" w:hAnsi="Helvetica Neue"/>
-          <w:sz w:val="22"/>
-          <w:szCs w:val="22"/>
-          <w:lang w:val="en-AU"/>
-        </w:rPr>
-        <w:t>So</w:t>
-      </w:r>
-      <w:proofErr w:type="gramEnd"/>
-      <w:r>
-        <w:rPr>
-          <w:rFonts w:ascii="Helvetica Neue" w:hAnsi="Helvetica Neue"/>
-          <w:sz w:val="22"/>
-          <w:szCs w:val="22"/>
-          <w:lang w:val="en-AU"/>
-        </w:rPr>
-        <w:t xml:space="preserve"> I have put </w:t>
+      <w:r>
+        <w:rPr>
+          <w:rFonts w:ascii="Helvetica Neue" w:hAnsi="Helvetica Neue"/>
+          <w:sz w:val="22"/>
+          <w:szCs w:val="22"/>
+          <w:lang w:val="en-AU"/>
+        </w:rPr>
+        <w:t xml:space="preserve">So I have put </w:t>
       </w:r>
       <w:r>
         <w:rPr>
@@ -5430,27 +5708,7 @@
           <w:szCs w:val="22"/>
           <w:lang w:val="en-AU"/>
         </w:rPr>
-        <w:t xml:space="preserve"> Select the entire sequence of any of the patients (double click the </w:t>
-      </w:r>
-      <w:proofErr w:type="gramStart"/>
-      <w:r>
-        <w:rPr>
-          <w:rFonts w:ascii="Helvetica Neue" w:hAnsi="Helvetica Neue"/>
-          <w:sz w:val="22"/>
-          <w:szCs w:val="22"/>
-          <w:lang w:val="en-AU"/>
-        </w:rPr>
-        <w:t>sequence, or</w:t>
-      </w:r>
-      <w:proofErr w:type="gramEnd"/>
-      <w:r>
-        <w:rPr>
-          <w:rFonts w:ascii="Helvetica Neue" w:hAnsi="Helvetica Neue"/>
-          <w:sz w:val="22"/>
-          <w:szCs w:val="22"/>
-          <w:lang w:val="en-AU"/>
-        </w:rPr>
-        <w:t xml:space="preserve"> click in it and press control-A or command-A</w:t>
+        <w:t xml:space="preserve"> Select the entire sequence of any of the patients (double click the sequence, or click in it and press control-A or command-A</w:t>
       </w:r>
       <w:r>
         <w:rPr>
@@ -5670,27 +5928,7 @@
           <w:szCs w:val="22"/>
           <w:lang w:val="en-AU"/>
         </w:rPr>
-        <w:t xml:space="preserve"> </w:t>
-      </w:r>
-      <w:proofErr w:type="gramStart"/>
-      <w:r>
-        <w:rPr>
-          <w:rFonts w:ascii="Helvetica Neue" w:hAnsi="Helvetica Neue"/>
-          <w:sz w:val="22"/>
-          <w:szCs w:val="22"/>
-          <w:lang w:val="en-AU"/>
-        </w:rPr>
-        <w:t>Therefore</w:t>
-      </w:r>
-      <w:proofErr w:type="gramEnd"/>
-      <w:r>
-        <w:rPr>
-          <w:rFonts w:ascii="Helvetica Neue" w:hAnsi="Helvetica Neue"/>
-          <w:sz w:val="22"/>
-          <w:szCs w:val="22"/>
-          <w:lang w:val="en-AU"/>
-        </w:rPr>
-        <w:t xml:space="preserve"> </w:t>
+        <w:t xml:space="preserve"> Therefore </w:t>
       </w:r>
       <w:r>
         <w:rPr>
@@ -5851,7 +6089,14 @@
             <w:rStyle w:val="Hyperlink"/>
             <w:rFonts w:ascii="Helvetica Neue" w:hAnsi="Helvetica Neue"/>
           </w:rPr>
-          <w:t>http://atlasgeneticsoncology.org/Educ/NomMutID30067ES.html</w:t>
+          <w:t>http://atlasgeneticsoncology.</w:t>
+        </w:r>
+        <w:r>
+          <w:rPr>
+            <w:rStyle w:val="Hyperlink"/>
+            <w:rFonts w:ascii="Helvetica Neue" w:hAnsi="Helvetica Neue"/>
+          </w:rPr>
+          <w:t>org/Educ/NomMutID30067ES.html</w:t>
         </w:r>
       </w:hyperlink>
     </w:p>
@@ -6107,7 +6352,6 @@
                 <w:szCs w:val="22"/>
               </w:rPr>
             </w:pPr>
-            <w:proofErr w:type="gramStart"/>
             <w:r>
               <w:rPr>
                 <w:rFonts w:ascii="Helvetica Neue" w:hAnsi="Helvetica Neue"/>
@@ -6115,17 +6359,7 @@
                 <w:sz w:val="22"/>
                 <w:szCs w:val="22"/>
               </w:rPr>
-              <w:t>p.E</w:t>
-            </w:r>
-            <w:proofErr w:type="gramEnd"/>
-            <w:r>
-              <w:rPr>
-                <w:rFonts w:ascii="Helvetica Neue" w:hAnsi="Helvetica Neue"/>
-                <w:color w:val="00B050"/>
-                <w:sz w:val="22"/>
-                <w:szCs w:val="22"/>
-              </w:rPr>
-              <w:t>188V</w:t>
+              <w:t>p.E188V</w:t>
             </w:r>
           </w:p>
         </w:tc>
@@ -6175,6 +6409,24 @@
                 <w:szCs w:val="22"/>
               </w:rPr>
             </w:pPr>
+            <w:r>
+              <w:rPr>
+                <w:rFonts w:ascii="Helvetica Neue" w:hAnsi="Helvetica Neue"/>
+                <w:color w:val="00B050"/>
+                <w:sz w:val="22"/>
+                <w:szCs w:val="22"/>
+              </w:rPr>
+              <w:t>c.</w:t>
+            </w:r>
+            <w:r>
+              <w:rPr>
+                <w:rFonts w:ascii="Helvetica Neue" w:hAnsi="Helvetica Neue"/>
+                <w:color w:val="00B050"/>
+                <w:sz w:val="22"/>
+                <w:szCs w:val="22"/>
+              </w:rPr>
+              <w:t>4327C&gt;T</w:t>
+            </w:r>
           </w:p>
         </w:tc>
         <w:tc>
@@ -6192,6 +6444,33 @@
                 <w:szCs w:val="22"/>
               </w:rPr>
             </w:pPr>
+            <w:r>
+              <w:rPr>
+                <w:rFonts w:ascii="Helvetica Neue" w:hAnsi="Helvetica Neue"/>
+                <w:color w:val="4472C4" w:themeColor="accent1"/>
+                <w:sz w:val="22"/>
+                <w:szCs w:val="22"/>
+              </w:rPr>
+              <w:t>p.R</w:t>
+            </w:r>
+            <w:r>
+              <w:rPr>
+                <w:rFonts w:ascii="Helvetica Neue" w:hAnsi="Helvetica Neue"/>
+                <w:color w:val="4472C4" w:themeColor="accent1"/>
+                <w:sz w:val="22"/>
+                <w:szCs w:val="22"/>
+              </w:rPr>
+              <w:t>1443</w:t>
+            </w:r>
+            <w:r>
+              <w:rPr>
+                <w:rFonts w:ascii="Helvetica Neue" w:hAnsi="Helvetica Neue"/>
+                <w:color w:val="4472C4" w:themeColor="accent1"/>
+                <w:sz w:val="22"/>
+                <w:szCs w:val="22"/>
+              </w:rPr>
+              <w:t>X</w:t>
+            </w:r>
           </w:p>
         </w:tc>
       </w:tr>
@@ -6221,6 +6500,7 @@
                 <w:sz w:val="22"/>
                 <w:szCs w:val="22"/>
               </w:rPr>
+              <w:lastRenderedPageBreak/>
               <w:t>Patient 3</w:t>
             </w:r>
           </w:p>
@@ -6240,6 +6520,33 @@
                 <w:szCs w:val="22"/>
               </w:rPr>
             </w:pPr>
+            <w:r>
+              <w:rPr>
+                <w:rFonts w:ascii="Helvetica Neue" w:hAnsi="Helvetica Neue"/>
+                <w:color w:val="00B050"/>
+                <w:sz w:val="22"/>
+                <w:szCs w:val="22"/>
+              </w:rPr>
+              <w:t>c.</w:t>
+            </w:r>
+            <w:r>
+              <w:rPr>
+                <w:rFonts w:ascii="Helvetica Neue" w:hAnsi="Helvetica Neue"/>
+                <w:color w:val="00B050"/>
+                <w:sz w:val="22"/>
+                <w:szCs w:val="22"/>
+              </w:rPr>
+              <w:t>1367_13568delT</w:t>
+            </w:r>
+            <w:r>
+              <w:rPr>
+                <w:rFonts w:ascii="Helvetica Neue" w:hAnsi="Helvetica Neue"/>
+                <w:color w:val="00B050"/>
+                <w:sz w:val="22"/>
+                <w:szCs w:val="22"/>
+              </w:rPr>
+              <w:t>T</w:t>
+            </w:r>
           </w:p>
         </w:tc>
         <w:tc>
@@ -6257,6 +6564,33 @@
                 <w:szCs w:val="22"/>
               </w:rPr>
             </w:pPr>
+            <w:r>
+              <w:rPr>
+                <w:rFonts w:ascii="Helvetica Neue" w:hAnsi="Helvetica Neue"/>
+                <w:color w:val="4472C4" w:themeColor="accent1"/>
+                <w:sz w:val="22"/>
+                <w:szCs w:val="22"/>
+              </w:rPr>
+              <w:t>p.I456</w:t>
+            </w:r>
+            <w:r>
+              <w:rPr>
+                <w:rFonts w:ascii="Helvetica Neue" w:hAnsi="Helvetica Neue"/>
+                <w:color w:val="4472C4" w:themeColor="accent1"/>
+                <w:sz w:val="22"/>
+                <w:szCs w:val="22"/>
+              </w:rPr>
+              <w:t>RfsX</w:t>
+            </w:r>
+            <w:r>
+              <w:rPr>
+                <w:rFonts w:ascii="Helvetica Neue" w:hAnsi="Helvetica Neue"/>
+                <w:color w:val="4472C4" w:themeColor="accent1"/>
+                <w:sz w:val="22"/>
+                <w:szCs w:val="22"/>
+              </w:rPr>
+              <w:t>23</w:t>
+            </w:r>
           </w:p>
         </w:tc>
       </w:tr>
@@ -6305,6 +6639,42 @@
                 <w:szCs w:val="22"/>
               </w:rPr>
             </w:pPr>
+            <w:r>
+              <w:rPr>
+                <w:rFonts w:ascii="Helvetica Neue" w:hAnsi="Helvetica Neue"/>
+                <w:color w:val="00B050"/>
+                <w:sz w:val="22"/>
+                <w:szCs w:val="22"/>
+              </w:rPr>
+              <w:t>c.</w:t>
+            </w:r>
+            <w:r>
+              <w:rPr>
+                <w:rFonts w:ascii="Helvetica Neue" w:hAnsi="Helvetica Neue"/>
+                <w:color w:val="00B050"/>
+                <w:sz w:val="22"/>
+                <w:szCs w:val="22"/>
+              </w:rPr>
+              <w:t>2719G</w:t>
+            </w:r>
+            <w:r>
+              <w:rPr>
+                <w:rFonts w:ascii="Helvetica Neue" w:hAnsi="Helvetica Neue"/>
+                <w:color w:val="00B050"/>
+                <w:sz w:val="22"/>
+                <w:szCs w:val="22"/>
+              </w:rPr>
+              <w:t>&gt;</w:t>
+            </w:r>
+            <w:r>
+              <w:rPr>
+                <w:rFonts w:ascii="Helvetica Neue" w:hAnsi="Helvetica Neue"/>
+                <w:color w:val="00B050"/>
+                <w:sz w:val="22"/>
+                <w:szCs w:val="22"/>
+              </w:rPr>
+              <w:t>C</w:t>
+            </w:r>
           </w:p>
         </w:tc>
         <w:tc>
@@ -6322,6 +6692,15 @@
                 <w:szCs w:val="22"/>
               </w:rPr>
             </w:pPr>
+            <w:r>
+              <w:rPr>
+                <w:rFonts w:ascii="Helvetica Neue" w:hAnsi="Helvetica Neue"/>
+                <w:color w:val="4472C4" w:themeColor="accent1"/>
+                <w:sz w:val="22"/>
+                <w:szCs w:val="22"/>
+              </w:rPr>
+              <w:t>p.E907Q</w:t>
+            </w:r>
           </w:p>
         </w:tc>
       </w:tr>
@@ -7094,6 +7473,15 @@
                 <w:szCs w:val="22"/>
               </w:rPr>
             </w:pPr>
+            <w:r>
+              <w:rPr>
+                <w:rFonts w:ascii="Helvetica Neue" w:hAnsi="Helvetica Neue"/>
+                <w:color w:val="4472C4" w:themeColor="accent1"/>
+                <w:sz w:val="22"/>
+                <w:szCs w:val="22"/>
+              </w:rPr>
+              <w:t>c.</w:t>
+            </w:r>
           </w:p>
         </w:tc>
         <w:tc>
@@ -8196,7 +8584,7 @@
 </file>
 
 <file path=word/endnotes.xml><?xml version="1.0" encoding="utf-8"?>
-<w:endnotes xmlns:wpc="http://schemas.microsoft.com/office/word/2010/wordprocessingCanvas" xmlns:cx="http://schemas.microsoft.com/office/drawing/2014/chartex" xmlns:cx1="http://schemas.microsoft.com/office/drawing/2015/9/8/chartex" xmlns:cx2="http://schemas.microsoft.com/office/drawing/2015/10/21/chartex" xmlns:cx3="http://schemas.microsoft.com/office/drawing/2016/5/9/chartex" xmlns:cx4="http://schemas.microsoft.com/office/drawing/2016/5/10/chartex" xmlns:cx5="http://schemas.microsoft.com/office/drawing/2016/5/11/chartex" xmlns:cx6="http://schemas.microsoft.com/office/drawing/2016/5/12/chartex" xmlns:cx7="http://schemas.microsoft.com/office/drawing/2016/5/13/chartex" xmlns:cx8="http://schemas.microsoft.com/office/drawing/2016/5/14/chartex" xmlns:mc="http://schemas.openxmlformats.org/markup-compatibility/2006" xmlns:aink="http://schemas.microsoft.com/office/drawing/2016/ink" xmlns:am3d="http://schemas.microsoft.com/office/drawing/2017/model3d" xmlns:o="urn:schemas-microsoft-com:office:office" xmlns:r="http://schemas.openxmlformats.org/officeDocument/2006/relationships" xmlns:m="http://schemas.openxmlformats.org/officeDocument/2006/math" xmlns:v="urn:schemas-microsoft-com:vml" xmlns:wp14="http://schemas.microsoft.com/office/word/2010/wordprocessingDrawing" xmlns:wp="http://schemas.openxmlformats.org/drawingml/2006/wordprocessingDrawing" xmlns:w10="urn:schemas-microsoft-com:office:word" xmlns:w="http://schemas.openxmlformats.org/wordprocessingml/2006/main" xmlns:w14="http://schemas.microsoft.com/office/word/2010/wordml" xmlns:w15="http://schemas.microsoft.com/office/word/2012/wordml" xmlns:w16cex="http://schemas.microsoft.com/office/word/2018/wordml/cex" xmlns:w16cid="http://schemas.microsoft.com/office/word/2016/wordml/cid" xmlns:w16="http://schemas.microsoft.com/office/word/2018/wordml" xmlns:w16sdtdh="http://schemas.microsoft.com/office/word/2020/wordml/sdtdatahash" xmlns:w16se="http://schemas.microsoft.com/office/word/2015/wordml/symex" xmlns:wpg="http://schemas.microsoft.com/office/word/2010/wordprocessingGroup" xmlns:wpi="http://schemas.microsoft.com/office/word/2010/wordprocessingInk" xmlns:wne="http://schemas.microsoft.com/office/word/2006/wordml" xmlns:wps="http://schemas.microsoft.com/office/word/2010/wordprocessingShape" mc:Ignorable="w14 w15 w16se w16cid w16 w16cex w16sdtdh wp14">
+<w:endnotes xmlns:wpc="http://schemas.microsoft.com/office/word/2010/wordprocessingCanvas" xmlns:cx="http://schemas.microsoft.com/office/drawing/2014/chartex" xmlns:cx1="http://schemas.microsoft.com/office/drawing/2015/9/8/chartex" xmlns:cx2="http://schemas.microsoft.com/office/drawing/2015/10/21/chartex" xmlns:cx3="http://schemas.microsoft.com/office/drawing/2016/5/9/chartex" xmlns:cx4="http://schemas.microsoft.com/office/drawing/2016/5/10/chartex" xmlns:cx5="http://schemas.microsoft.com/office/drawing/2016/5/11/chartex" xmlns:cx6="http://schemas.microsoft.com/office/drawing/2016/5/12/chartex" xmlns:cx7="http://schemas.microsoft.com/office/drawing/2016/5/13/chartex" xmlns:cx8="http://schemas.microsoft.com/office/drawing/2016/5/14/chartex" xmlns:mc="http://schemas.openxmlformats.org/markup-compatibility/2006" xmlns:aink="http://schemas.microsoft.com/office/drawing/2016/ink" xmlns:am3d="http://schemas.microsoft.com/office/drawing/2017/model3d" xmlns:o="urn:schemas-microsoft-com:office:office" xmlns:oel="http://schemas.microsoft.com/office/2019/extlst" xmlns:r="http://schemas.openxmlformats.org/officeDocument/2006/relationships" xmlns:m="http://schemas.openxmlformats.org/officeDocument/2006/math" xmlns:v="urn:schemas-microsoft-com:vml" xmlns:wp14="http://schemas.microsoft.com/office/word/2010/wordprocessingDrawing" xmlns:wp="http://schemas.openxmlformats.org/drawingml/2006/wordprocessingDrawing" xmlns:w10="urn:schemas-microsoft-com:office:word" xmlns:w="http://schemas.openxmlformats.org/wordprocessingml/2006/main" xmlns:w14="http://schemas.microsoft.com/office/word/2010/wordml" xmlns:w15="http://schemas.microsoft.com/office/word/2012/wordml" xmlns:w16cex="http://schemas.microsoft.com/office/word/2018/wordml/cex" xmlns:w16cid="http://schemas.microsoft.com/office/word/2016/wordml/cid" xmlns:w16="http://schemas.microsoft.com/office/word/2018/wordml" xmlns:w16sdtdh="http://schemas.microsoft.com/office/word/2020/wordml/sdtdatahash" xmlns:w16se="http://schemas.microsoft.com/office/word/2015/wordml/symex" xmlns:wpg="http://schemas.microsoft.com/office/word/2010/wordprocessingGroup" xmlns:wpi="http://schemas.microsoft.com/office/word/2010/wordprocessingInk" xmlns:wne="http://schemas.microsoft.com/office/word/2006/wordml" xmlns:wps="http://schemas.microsoft.com/office/word/2010/wordprocessingShape" mc:Ignorable="w14 w15 w16se w16cid w16 w16cex w16sdtdh wp14">
   <w:endnote w:type="separator" w:id="-1">
     <w:p>
       <w:r>
@@ -8218,7 +8606,7 @@
 </file>
 
 <file path=word/footer1.xml><?xml version="1.0" encoding="utf-8"?>
-<w:ftr xmlns:wpc="http://schemas.microsoft.com/office/word/2010/wordprocessingCanvas" xmlns:cx="http://schemas.microsoft.com/office/drawing/2014/chartex" xmlns:cx1="http://schemas.microsoft.com/office/drawing/2015/9/8/chartex" xmlns:cx2="http://schemas.microsoft.com/office/drawing/2015/10/21/chartex" xmlns:cx3="http://schemas.microsoft.com/office/drawing/2016/5/9/chartex" xmlns:cx4="http://schemas.microsoft.com/office/drawing/2016/5/10/chartex" xmlns:cx5="http://schemas.microsoft.com/office/drawing/2016/5/11/chartex" xmlns:cx6="http://schemas.microsoft.com/office/drawing/2016/5/12/chartex" xmlns:cx7="http://schemas.microsoft.com/office/drawing/2016/5/13/chartex" xmlns:cx8="http://schemas.microsoft.com/office/drawing/2016/5/14/chartex" xmlns:mc="http://schemas.openxmlformats.org/markup-compatibility/2006" xmlns:aink="http://schemas.microsoft.com/office/drawing/2016/ink" xmlns:am3d="http://schemas.microsoft.com/office/drawing/2017/model3d" xmlns:o="urn:schemas-microsoft-com:office:office" xmlns:r="http://schemas.openxmlformats.org/officeDocument/2006/relationships" xmlns:m="http://schemas.openxmlformats.org/officeDocument/2006/math" xmlns:v="urn:schemas-microsoft-com:vml" xmlns:wp14="http://schemas.microsoft.com/office/word/2010/wordprocessingDrawing" xmlns:wp="http://schemas.openxmlformats.org/drawingml/2006/wordprocessingDrawing" xmlns:w10="urn:schemas-microsoft-com:office:word" xmlns:w="http://schemas.openxmlformats.org/wordprocessingml/2006/main" xmlns:w14="http://schemas.microsoft.com/office/word/2010/wordml" xmlns:w15="http://schemas.microsoft.com/office/word/2012/wordml" xmlns:w16cex="http://schemas.microsoft.com/office/word/2018/wordml/cex" xmlns:w16cid="http://schemas.microsoft.com/office/word/2016/wordml/cid" xmlns:w16="http://schemas.microsoft.com/office/word/2018/wordml" xmlns:w16sdtdh="http://schemas.microsoft.com/office/word/2020/wordml/sdtdatahash" xmlns:w16se="http://schemas.microsoft.com/office/word/2015/wordml/symex" xmlns:wpg="http://schemas.microsoft.com/office/word/2010/wordprocessingGroup" xmlns:wpi="http://schemas.microsoft.com/office/word/2010/wordprocessingInk" xmlns:wne="http://schemas.microsoft.com/office/word/2006/wordml" xmlns:wps="http://schemas.microsoft.com/office/word/2010/wordprocessingShape" mc:Ignorable="w14 w15 w16se w16cid w16 w16cex w16sdtdh wp14">
+<w:ftr xmlns:wpc="http://schemas.microsoft.com/office/word/2010/wordprocessingCanvas" xmlns:cx="http://schemas.microsoft.com/office/drawing/2014/chartex" xmlns:cx1="http://schemas.microsoft.com/office/drawing/2015/9/8/chartex" xmlns:cx2="http://schemas.microsoft.com/office/drawing/2015/10/21/chartex" xmlns:cx3="http://schemas.microsoft.com/office/drawing/2016/5/9/chartex" xmlns:cx4="http://schemas.microsoft.com/office/drawing/2016/5/10/chartex" xmlns:cx5="http://schemas.microsoft.com/office/drawing/2016/5/11/chartex" xmlns:cx6="http://schemas.microsoft.com/office/drawing/2016/5/12/chartex" xmlns:cx7="http://schemas.microsoft.com/office/drawing/2016/5/13/chartex" xmlns:cx8="http://schemas.microsoft.com/office/drawing/2016/5/14/chartex" xmlns:mc="http://schemas.openxmlformats.org/markup-compatibility/2006" xmlns:aink="http://schemas.microsoft.com/office/drawing/2016/ink" xmlns:am3d="http://schemas.microsoft.com/office/drawing/2017/model3d" xmlns:o="urn:schemas-microsoft-com:office:office" xmlns:oel="http://schemas.microsoft.com/office/2019/extlst" xmlns:r="http://schemas.openxmlformats.org/officeDocument/2006/relationships" xmlns:m="http://schemas.openxmlformats.org/officeDocument/2006/math" xmlns:v="urn:schemas-microsoft-com:vml" xmlns:wp14="http://schemas.microsoft.com/office/word/2010/wordprocessingDrawing" xmlns:wp="http://schemas.openxmlformats.org/drawingml/2006/wordprocessingDrawing" xmlns:w10="urn:schemas-microsoft-com:office:word" xmlns:w="http://schemas.openxmlformats.org/wordprocessingml/2006/main" xmlns:w14="http://schemas.microsoft.com/office/word/2010/wordml" xmlns:w15="http://schemas.microsoft.com/office/word/2012/wordml" xmlns:w16cex="http://schemas.microsoft.com/office/word/2018/wordml/cex" xmlns:w16cid="http://schemas.microsoft.com/office/word/2016/wordml/cid" xmlns:w16="http://schemas.microsoft.com/office/word/2018/wordml" xmlns:w16sdtdh="http://schemas.microsoft.com/office/word/2020/wordml/sdtdatahash" xmlns:w16se="http://schemas.microsoft.com/office/word/2015/wordml/symex" xmlns:wpg="http://schemas.microsoft.com/office/word/2010/wordprocessingGroup" xmlns:wpi="http://schemas.microsoft.com/office/word/2010/wordprocessingInk" xmlns:wne="http://schemas.microsoft.com/office/word/2006/wordml" xmlns:wps="http://schemas.microsoft.com/office/word/2010/wordprocessingShape" mc:Ignorable="w14 w15 w16se w16cid w16 w16cex w16sdtdh wp14">
   <w:p>
     <w:pPr>
       <w:pStyle w:val="Footer"/>
@@ -8256,7 +8644,7 @@
 </file>
 
 <file path=word/footer2.xml><?xml version="1.0" encoding="utf-8"?>
-<w:ftr xmlns:wpc="http://schemas.microsoft.com/office/word/2010/wordprocessingCanvas" xmlns:cx="http://schemas.microsoft.com/office/drawing/2014/chartex" xmlns:cx1="http://schemas.microsoft.com/office/drawing/2015/9/8/chartex" xmlns:cx2="http://schemas.microsoft.com/office/drawing/2015/10/21/chartex" xmlns:cx3="http://schemas.microsoft.com/office/drawing/2016/5/9/chartex" xmlns:cx4="http://schemas.microsoft.com/office/drawing/2016/5/10/chartex" xmlns:cx5="http://schemas.microsoft.com/office/drawing/2016/5/11/chartex" xmlns:cx6="http://schemas.microsoft.com/office/drawing/2016/5/12/chartex" xmlns:cx7="http://schemas.microsoft.com/office/drawing/2016/5/13/chartex" xmlns:cx8="http://schemas.microsoft.com/office/drawing/2016/5/14/chartex" xmlns:mc="http://schemas.openxmlformats.org/markup-compatibility/2006" xmlns:aink="http://schemas.microsoft.com/office/drawing/2016/ink" xmlns:am3d="http://schemas.microsoft.com/office/drawing/2017/model3d" xmlns:o="urn:schemas-microsoft-com:office:office" xmlns:r="http://schemas.openxmlformats.org/officeDocument/2006/relationships" xmlns:m="http://schemas.openxmlformats.org/officeDocument/2006/math" xmlns:v="urn:schemas-microsoft-com:vml" xmlns:wp14="http://schemas.microsoft.com/office/word/2010/wordprocessingDrawing" xmlns:wp="http://schemas.openxmlformats.org/drawingml/2006/wordprocessingDrawing" xmlns:w10="urn:schemas-microsoft-com:office:word" xmlns:w="http://schemas.openxmlformats.org/wordprocessingml/2006/main" xmlns:w14="http://schemas.microsoft.com/office/word/2010/wordml" xmlns:w15="http://schemas.microsoft.com/office/word/2012/wordml" xmlns:w16cex="http://schemas.microsoft.com/office/word/2018/wordml/cex" xmlns:w16cid="http://schemas.microsoft.com/office/word/2016/wordml/cid" xmlns:w16="http://schemas.microsoft.com/office/word/2018/wordml" xmlns:w16sdtdh="http://schemas.microsoft.com/office/word/2020/wordml/sdtdatahash" xmlns:w16se="http://schemas.microsoft.com/office/word/2015/wordml/symex" xmlns:wpg="http://schemas.microsoft.com/office/word/2010/wordprocessingGroup" xmlns:wpi="http://schemas.microsoft.com/office/word/2010/wordprocessingInk" xmlns:wne="http://schemas.microsoft.com/office/word/2006/wordml" xmlns:wps="http://schemas.microsoft.com/office/word/2010/wordprocessingShape" mc:Ignorable="w14 w15 w16se w16cid w16 w16cex w16sdtdh wp14">
+<w:ftr xmlns:wpc="http://schemas.microsoft.com/office/word/2010/wordprocessingCanvas" xmlns:cx="http://schemas.microsoft.com/office/drawing/2014/chartex" xmlns:cx1="http://schemas.microsoft.com/office/drawing/2015/9/8/chartex" xmlns:cx2="http://schemas.microsoft.com/office/drawing/2015/10/21/chartex" xmlns:cx3="http://schemas.microsoft.com/office/drawing/2016/5/9/chartex" xmlns:cx4="http://schemas.microsoft.com/office/drawing/2016/5/10/chartex" xmlns:cx5="http://schemas.microsoft.com/office/drawing/2016/5/11/chartex" xmlns:cx6="http://schemas.microsoft.com/office/drawing/2016/5/12/chartex" xmlns:cx7="http://schemas.microsoft.com/office/drawing/2016/5/13/chartex" xmlns:cx8="http://schemas.microsoft.com/office/drawing/2016/5/14/chartex" xmlns:mc="http://schemas.openxmlformats.org/markup-compatibility/2006" xmlns:aink="http://schemas.microsoft.com/office/drawing/2016/ink" xmlns:am3d="http://schemas.microsoft.com/office/drawing/2017/model3d" xmlns:o="urn:schemas-microsoft-com:office:office" xmlns:oel="http://schemas.microsoft.com/office/2019/extlst" xmlns:r="http://schemas.openxmlformats.org/officeDocument/2006/relationships" xmlns:m="http://schemas.openxmlformats.org/officeDocument/2006/math" xmlns:v="urn:schemas-microsoft-com:vml" xmlns:wp14="http://schemas.microsoft.com/office/word/2010/wordprocessingDrawing" xmlns:wp="http://schemas.openxmlformats.org/drawingml/2006/wordprocessingDrawing" xmlns:w10="urn:schemas-microsoft-com:office:word" xmlns:w="http://schemas.openxmlformats.org/wordprocessingml/2006/main" xmlns:w14="http://schemas.microsoft.com/office/word/2010/wordml" xmlns:w15="http://schemas.microsoft.com/office/word/2012/wordml" xmlns:w16cex="http://schemas.microsoft.com/office/word/2018/wordml/cex" xmlns:w16cid="http://schemas.microsoft.com/office/word/2016/wordml/cid" xmlns:w16="http://schemas.microsoft.com/office/word/2018/wordml" xmlns:w16sdtdh="http://schemas.microsoft.com/office/word/2020/wordml/sdtdatahash" xmlns:w16se="http://schemas.microsoft.com/office/word/2015/wordml/symex" xmlns:wpg="http://schemas.microsoft.com/office/word/2010/wordprocessingGroup" xmlns:wpi="http://schemas.microsoft.com/office/word/2010/wordprocessingInk" xmlns:wne="http://schemas.microsoft.com/office/word/2006/wordml" xmlns:wps="http://schemas.microsoft.com/office/word/2010/wordprocessingShape" mc:Ignorable="w14 w15 w16se w16cid w16 w16cex w16sdtdh wp14">
   <w:p>
     <w:pPr>
       <w:pStyle w:val="Footer"/>
@@ -8313,7 +8701,7 @@
 </file>
 
 <file path=word/footnotes.xml><?xml version="1.0" encoding="utf-8"?>
-<w:footnotes xmlns:wpc="http://schemas.microsoft.com/office/word/2010/wordprocessingCanvas" xmlns:cx="http://schemas.microsoft.com/office/drawing/2014/chartex" xmlns:cx1="http://schemas.microsoft.com/office/drawing/2015/9/8/chartex" xmlns:cx2="http://schemas.microsoft.com/office/drawing/2015/10/21/chartex" xmlns:cx3="http://schemas.microsoft.com/office/drawing/2016/5/9/chartex" xmlns:cx4="http://schemas.microsoft.com/office/drawing/2016/5/10/chartex" xmlns:cx5="http://schemas.microsoft.com/office/drawing/2016/5/11/chartex" xmlns:cx6="http://schemas.microsoft.com/office/drawing/2016/5/12/chartex" xmlns:cx7="http://schemas.microsoft.com/office/drawing/2016/5/13/chartex" xmlns:cx8="http://schemas.microsoft.com/office/drawing/2016/5/14/chartex" xmlns:mc="http://schemas.openxmlformats.org/markup-compatibility/2006" xmlns:aink="http://schemas.microsoft.com/office/drawing/2016/ink" xmlns:am3d="http://schemas.microsoft.com/office/drawing/2017/model3d" xmlns:o="urn:schemas-microsoft-com:office:office" xmlns:r="http://schemas.openxmlformats.org/officeDocument/2006/relationships" xmlns:m="http://schemas.openxmlformats.org/officeDocument/2006/math" xmlns:v="urn:schemas-microsoft-com:vml" xmlns:wp14="http://schemas.microsoft.com/office/word/2010/wordprocessingDrawing" xmlns:wp="http://schemas.openxmlformats.org/drawingml/2006/wordprocessingDrawing" xmlns:w10="urn:schemas-microsoft-com:office:word" xmlns:w="http://schemas.openxmlformats.org/wordprocessingml/2006/main" xmlns:w14="http://schemas.microsoft.com/office/word/2010/wordml" xmlns:w15="http://schemas.microsoft.com/office/word/2012/wordml" xmlns:w16cex="http://schemas.microsoft.com/office/word/2018/wordml/cex" xmlns:w16cid="http://schemas.microsoft.com/office/word/2016/wordml/cid" xmlns:w16="http://schemas.microsoft.com/office/word/2018/wordml" xmlns:w16sdtdh="http://schemas.microsoft.com/office/word/2020/wordml/sdtdatahash" xmlns:w16se="http://schemas.microsoft.com/office/word/2015/wordml/symex" xmlns:wpg="http://schemas.microsoft.com/office/word/2010/wordprocessingGroup" xmlns:wpi="http://schemas.microsoft.com/office/word/2010/wordprocessingInk" xmlns:wne="http://schemas.microsoft.com/office/word/2006/wordml" xmlns:wps="http://schemas.microsoft.com/office/word/2010/wordprocessingShape" mc:Ignorable="w14 w15 w16se w16cid w16 w16cex w16sdtdh wp14">
+<w:footnotes xmlns:wpc="http://schemas.microsoft.com/office/word/2010/wordprocessingCanvas" xmlns:cx="http://schemas.microsoft.com/office/drawing/2014/chartex" xmlns:cx1="http://schemas.microsoft.com/office/drawing/2015/9/8/chartex" xmlns:cx2="http://schemas.microsoft.com/office/drawing/2015/10/21/chartex" xmlns:cx3="http://schemas.microsoft.com/office/drawing/2016/5/9/chartex" xmlns:cx4="http://schemas.microsoft.com/office/drawing/2016/5/10/chartex" xmlns:cx5="http://schemas.microsoft.com/office/drawing/2016/5/11/chartex" xmlns:cx6="http://schemas.microsoft.com/office/drawing/2016/5/12/chartex" xmlns:cx7="http://schemas.microsoft.com/office/drawing/2016/5/13/chartex" xmlns:cx8="http://schemas.microsoft.com/office/drawing/2016/5/14/chartex" xmlns:mc="http://schemas.openxmlformats.org/markup-compatibility/2006" xmlns:aink="http://schemas.microsoft.com/office/drawing/2016/ink" xmlns:am3d="http://schemas.microsoft.com/office/drawing/2017/model3d" xmlns:o="urn:schemas-microsoft-com:office:office" xmlns:oel="http://schemas.microsoft.com/office/2019/extlst" xmlns:r="http://schemas.openxmlformats.org/officeDocument/2006/relationships" xmlns:m="http://schemas.openxmlformats.org/officeDocument/2006/math" xmlns:v="urn:schemas-microsoft-com:vml" xmlns:wp14="http://schemas.microsoft.com/office/word/2010/wordprocessingDrawing" xmlns:wp="http://schemas.openxmlformats.org/drawingml/2006/wordprocessingDrawing" xmlns:w10="urn:schemas-microsoft-com:office:word" xmlns:w="http://schemas.openxmlformats.org/wordprocessingml/2006/main" xmlns:w14="http://schemas.microsoft.com/office/word/2010/wordml" xmlns:w15="http://schemas.microsoft.com/office/word/2012/wordml" xmlns:w16cex="http://schemas.microsoft.com/office/word/2018/wordml/cex" xmlns:w16cid="http://schemas.microsoft.com/office/word/2016/wordml/cid" xmlns:w16="http://schemas.microsoft.com/office/word/2018/wordml" xmlns:w16sdtdh="http://schemas.microsoft.com/office/word/2020/wordml/sdtdatahash" xmlns:w16se="http://schemas.microsoft.com/office/word/2015/wordml/symex" xmlns:wpg="http://schemas.microsoft.com/office/word/2010/wordprocessingGroup" xmlns:wpi="http://schemas.microsoft.com/office/word/2010/wordprocessingInk" xmlns:wne="http://schemas.microsoft.com/office/word/2006/wordml" xmlns:wps="http://schemas.microsoft.com/office/word/2010/wordprocessingShape" mc:Ignorable="w14 w15 w16se w16cid w16 w16cex w16sdtdh wp14">
   <w:footnote w:type="separator" w:id="-1">
     <w:p>
       <w:r>
@@ -8335,7 +8723,7 @@
 </file>
 
 <file path=word/numbering.xml><?xml version="1.0" encoding="utf-8"?>
-<w:numbering xmlns:wpc="http://schemas.microsoft.com/office/word/2010/wordprocessingCanvas" xmlns:cx="http://schemas.microsoft.com/office/drawing/2014/chartex" xmlns:cx1="http://schemas.microsoft.com/office/drawing/2015/9/8/chartex" xmlns:cx2="http://schemas.microsoft.com/office/drawing/2015/10/21/chartex" xmlns:cx3="http://schemas.microsoft.com/office/drawing/2016/5/9/chartex" xmlns:cx4="http://schemas.microsoft.com/office/drawing/2016/5/10/chartex" xmlns:cx5="http://schemas.microsoft.com/office/drawing/2016/5/11/chartex" xmlns:cx6="http://schemas.microsoft.com/office/drawing/2016/5/12/chartex" xmlns:cx7="http://schemas.microsoft.com/office/drawing/2016/5/13/chartex" xmlns:cx8="http://schemas.microsoft.com/office/drawing/2016/5/14/chartex" xmlns:mc="http://schemas.openxmlformats.org/markup-compatibility/2006" xmlns:aink="http://schemas.microsoft.com/office/drawing/2016/ink" xmlns:am3d="http://schemas.microsoft.com/office/drawing/2017/model3d" xmlns:o="urn:schemas-microsoft-com:office:office" xmlns:r="http://schemas.openxmlformats.org/officeDocument/2006/relationships" xmlns:m="http://schemas.openxmlformats.org/officeDocument/2006/math" xmlns:v="urn:schemas-microsoft-com:vml" xmlns:wp14="http://schemas.microsoft.com/office/word/2010/wordprocessingDrawing" xmlns:wp="http://schemas.openxmlformats.org/drawingml/2006/wordprocessingDrawing" xmlns:w10="urn:schemas-microsoft-com:office:word" xmlns:w="http://schemas.openxmlformats.org/wordprocessingml/2006/main" xmlns:w14="http://schemas.microsoft.com/office/word/2010/wordml" xmlns:w15="http://schemas.microsoft.com/office/word/2012/wordml" xmlns:w16cex="http://schemas.microsoft.com/office/word/2018/wordml/cex" xmlns:w16cid="http://schemas.microsoft.com/office/word/2016/wordml/cid" xmlns:w16="http://schemas.microsoft.com/office/word/2018/wordml" xmlns:w16sdtdh="http://schemas.microsoft.com/office/word/2020/wordml/sdtdatahash" xmlns:w16se="http://schemas.microsoft.com/office/word/2015/wordml/symex" xmlns:wpg="http://schemas.microsoft.com/office/word/2010/wordprocessingGroup" xmlns:wpi="http://schemas.microsoft.com/office/word/2010/wordprocessingInk" xmlns:wne="http://schemas.microsoft.com/office/word/2006/wordml" xmlns:wps="http://schemas.microsoft.com/office/word/2010/wordprocessingShape" mc:Ignorable="w14 w15 w16se w16cid w16 w16cex w16sdtdh wp14">
+<w:numbering xmlns:wpc="http://schemas.microsoft.com/office/word/2010/wordprocessingCanvas" xmlns:cx="http://schemas.microsoft.com/office/drawing/2014/chartex" xmlns:cx1="http://schemas.microsoft.com/office/drawing/2015/9/8/chartex" xmlns:cx2="http://schemas.microsoft.com/office/drawing/2015/10/21/chartex" xmlns:cx3="http://schemas.microsoft.com/office/drawing/2016/5/9/chartex" xmlns:cx4="http://schemas.microsoft.com/office/drawing/2016/5/10/chartex" xmlns:cx5="http://schemas.microsoft.com/office/drawing/2016/5/11/chartex" xmlns:cx6="http://schemas.microsoft.com/office/drawing/2016/5/12/chartex" xmlns:cx7="http://schemas.microsoft.com/office/drawing/2016/5/13/chartex" xmlns:cx8="http://schemas.microsoft.com/office/drawing/2016/5/14/chartex" xmlns:mc="http://schemas.openxmlformats.org/markup-compatibility/2006" xmlns:aink="http://schemas.microsoft.com/office/drawing/2016/ink" xmlns:am3d="http://schemas.microsoft.com/office/drawing/2017/model3d" xmlns:o="urn:schemas-microsoft-com:office:office" xmlns:oel="http://schemas.microsoft.com/office/2019/extlst" xmlns:r="http://schemas.openxmlformats.org/officeDocument/2006/relationships" xmlns:m="http://schemas.openxmlformats.org/officeDocument/2006/math" xmlns:v="urn:schemas-microsoft-com:vml" xmlns:wp14="http://schemas.microsoft.com/office/word/2010/wordprocessingDrawing" xmlns:wp="http://schemas.openxmlformats.org/drawingml/2006/wordprocessingDrawing" xmlns:w10="urn:schemas-microsoft-com:office:word" xmlns:w="http://schemas.openxmlformats.org/wordprocessingml/2006/main" xmlns:w14="http://schemas.microsoft.com/office/word/2010/wordml" xmlns:w15="http://schemas.microsoft.com/office/word/2012/wordml" xmlns:w16cex="http://schemas.microsoft.com/office/word/2018/wordml/cex" xmlns:w16cid="http://schemas.microsoft.com/office/word/2016/wordml/cid" xmlns:w16="http://schemas.microsoft.com/office/word/2018/wordml" xmlns:w16sdtdh="http://schemas.microsoft.com/office/word/2020/wordml/sdtdatahash" xmlns:w16se="http://schemas.microsoft.com/office/word/2015/wordml/symex" xmlns:wpg="http://schemas.microsoft.com/office/word/2010/wordprocessingGroup" xmlns:wpi="http://schemas.microsoft.com/office/word/2010/wordprocessingInk" xmlns:wne="http://schemas.microsoft.com/office/word/2006/wordml" xmlns:wps="http://schemas.microsoft.com/office/word/2010/wordprocessingShape" mc:Ignorable="w14 w15 w16se w16cid w16 w16cex w16sdtdh wp14">
   <w:abstractNum w:abstractNumId="0" w15:restartNumberingAfterBreak="0">
     <w:nsid w:val="042E02FE"/>
     <w:multiLevelType w:val="hybridMultilevel"/>
@@ -8352,7 +8740,7 @@
         <w:rFonts w:ascii="Symbol" w:hAnsi="Symbol" w:hint="default"/>
       </w:rPr>
     </w:lvl>
-    <w:lvl w:ilvl="1" w:tplc="08090003" w:tentative="1">
+    <w:lvl w:ilvl="1" w:tplc="08090003">
       <w:start w:val="1"/>
       <w:numFmt w:val="bullet"/>
       <w:lvlText w:val="o"/>
@@ -9005,7 +9393,7 @@
         <w:rFonts w:ascii="Symbol" w:hAnsi="Symbol" w:hint="default"/>
       </w:rPr>
     </w:lvl>
-    <w:lvl w:ilvl="1" w:tplc="08090003" w:tentative="1">
+    <w:lvl w:ilvl="1" w:tplc="08090003">
       <w:start w:val="1"/>
       <w:numFmt w:val="bullet"/>
       <w:lvlText w:val="o"/>
@@ -9730,43 +10118,43 @@
       </w:rPr>
     </w:lvl>
   </w:abstractNum>
-  <w:num w:numId="1">
+  <w:num w:numId="1" w16cid:durableId="1288900111">
     <w:abstractNumId w:val="11"/>
   </w:num>
-  <w:num w:numId="2">
+  <w:num w:numId="2" w16cid:durableId="1492209554">
     <w:abstractNumId w:val="4"/>
   </w:num>
-  <w:num w:numId="3">
+  <w:num w:numId="3" w16cid:durableId="1121922837">
     <w:abstractNumId w:val="2"/>
   </w:num>
-  <w:num w:numId="4">
+  <w:num w:numId="4" w16cid:durableId="347679764">
     <w:abstractNumId w:val="9"/>
   </w:num>
-  <w:num w:numId="5">
+  <w:num w:numId="5" w16cid:durableId="1884441530">
     <w:abstractNumId w:val="7"/>
   </w:num>
-  <w:num w:numId="6">
+  <w:num w:numId="6" w16cid:durableId="559098434">
     <w:abstractNumId w:val="12"/>
   </w:num>
-  <w:num w:numId="7">
+  <w:num w:numId="7" w16cid:durableId="495649352">
     <w:abstractNumId w:val="8"/>
   </w:num>
-  <w:num w:numId="8">
+  <w:num w:numId="8" w16cid:durableId="1846238308">
     <w:abstractNumId w:val="10"/>
   </w:num>
-  <w:num w:numId="9">
+  <w:num w:numId="9" w16cid:durableId="1992785682">
     <w:abstractNumId w:val="5"/>
   </w:num>
-  <w:num w:numId="10">
+  <w:num w:numId="10" w16cid:durableId="1942033807">
     <w:abstractNumId w:val="6"/>
   </w:num>
-  <w:num w:numId="11">
+  <w:num w:numId="11" w16cid:durableId="795103982">
     <w:abstractNumId w:val="0"/>
   </w:num>
-  <w:num w:numId="12">
+  <w:num w:numId="12" w16cid:durableId="433671633">
     <w:abstractNumId w:val="1"/>
   </w:num>
-  <w:num w:numId="13">
+  <w:num w:numId="13" w16cid:durableId="324087039">
     <w:abstractNumId w:val="3"/>
   </w:num>
 </w:numbering>

</xml_diff>